<commit_message>
Re #240 updating deployment notes
</commit_message>
<xml_diff>
--- a/deployments/2016-06-08-gift-card-image-updates/HLF-gift-card-image-updates-June8th-deployment-notes.docx
+++ b/deployments/2016-06-08-gift-card-image-updates/HLF-gift-card-image-updates-June8th-deployment-notes.docx
@@ -1034,7 +1034,7 @@
           <w:szCs w:val="20"/>
           <w:rtl w:val="0"/>
         </w:rPr>
-        <w:t xml:space="preserve">.</w:t>
+        <w:t xml:space="preserve">. There is also a copy update on the latter page for the gift card.</w:t>
       </w:r>
     </w:p>
     <w:p>
@@ -1161,6 +1161,31 @@
           <w:rtl w:val="0"/>
         </w:rPr>
         <w:t xml:space="preserve"> htdocs/prod/web/assets/css/mobile.css</w:t>
+      </w:r>
+    </w:p>
+    <w:p>
+      <w:pPr>
+        <w:ind w:firstLine="720"/>
+        <w:contextualSpacing w:val="0"/>
+      </w:pPr>
+      <w:r>
+        <w:rPr>
+          <w:rFonts w:ascii="Helvetica Neue" w:cs="Helvetica Neue" w:eastAsia="Helvetica Neue" w:hAnsi="Helvetica Neue"/>
+          <w:color w:val="f1c232"/>
+          <w:sz w:val="20"/>
+          <w:szCs w:val="20"/>
+          <w:rtl w:val="0"/>
+        </w:rPr>
+        <w:t xml:space="preserve">Update:</w:t>
+      </w:r>
+      <w:r>
+        <w:rPr>
+          <w:rFonts w:ascii="Helvetica Neue" w:cs="Helvetica Neue" w:eastAsia="Helvetica Neue" w:hAnsi="Helvetica Neue"/>
+          <w:sz w:val="20"/>
+          <w:szCs w:val="20"/>
+          <w:rtl w:val="0"/>
+        </w:rPr>
+        <w:t xml:space="preserve"> htdocs/prod/web/application/views/originals.php</w:t>
       </w:r>
     </w:p>
     <w:p>
@@ -1198,7 +1223,7 @@
           <w:szCs w:val="20"/>
           <w:rtl w:val="0"/>
         </w:rPr>
-        <w:t xml:space="preserve">#240 - Updating gift card images on Country Kitchen and About/Originals pages</w:t>
+        <w:t xml:space="preserve">#240 - Updating gift card images on Country Kitchen and About/Originals pages, as well as copy update on About/Originals page for gift card.</w:t>
       </w:r>
       <w:r>
         <w:rPr>
@@ -1678,12 +1703,12 @@
           <wp:extent cx="1152525" cy="371475"/>
           <wp:effectExtent b="0" l="0" r="0" t="0"/>
           <wp:wrapSquare wrapText="bothSides" distB="114300" distT="114300" distL="114300" distR="114300"/>
-          <wp:docPr descr="STJ_CMYK-01.png" id="1" name="image02.png"/>
+          <wp:docPr descr="STJ_CMYK-01.png" id="1" name="image01.png"/>
           <a:graphic>
             <a:graphicData uri="http://schemas.openxmlformats.org/drawingml/2006/picture">
               <pic:pic>
                 <pic:nvPicPr>
-                  <pic:cNvPr descr="STJ_CMYK-01.png" id="0" name="image02.png"/>
+                  <pic:cNvPr descr="STJ_CMYK-01.png" id="0" name="image01.png"/>
                   <pic:cNvPicPr preferRelativeResize="0"/>
                 </pic:nvPicPr>
                 <pic:blipFill>

</xml_diff>